<commit_message>
added search movie details
</commit_message>
<xml_diff>
--- a/BlazorMovieApp.docx
+++ b/BlazorMovieApp.docx
@@ -4,6 +4,7 @@
   <w:body>
     <w:p>
       <w:pPr>
+        <w:jc w:val="center"/>
         <w:rPr>
           <w:b/>
           <w:bCs/>
@@ -14,10 +15,13 @@
           <w:b/>
           <w:bCs/>
         </w:rPr>
-        <w:t xml:space="preserve">CA3 – Blazor Web App </w:t>
+        <w:t>CA3 – Blazor Web App</w:t>
       </w:r>
     </w:p>
     <w:p>
+      <w:pPr>
+        <w:jc w:val="center"/>
+      </w:pPr>
       <w:r>
         <w:rPr>
           <w:b/>
@@ -43,6 +47,52 @@
       </w:r>
     </w:p>
     <w:p>
+      <w:pPr>
+        <w:jc w:val="center"/>
+      </w:pPr>
+      <w:r>
+        <w:t xml:space="preserve">Website Link: </w:t>
+      </w:r>
+      <w:hyperlink r:id="rId5" w:history="1">
+        <w:r>
+          <w:rPr>
+            <w:rStyle w:val="Hyperlink"/>
+          </w:rPr>
+          <w:t>https://dean-farrelly13245.github.io/Blazor-WASM-Project/</w:t>
+        </w:r>
+      </w:hyperlink>
+      <w:r>
+        <w:t xml:space="preserve"> </w:t>
+      </w:r>
+    </w:p>
+    <w:p>
+      <w:pPr>
+        <w:jc w:val="center"/>
+      </w:pPr>
+      <w:proofErr w:type="spellStart"/>
+      <w:r>
+        <w:t>Github</w:t>
+      </w:r>
+      <w:proofErr w:type="spellEnd"/>
+      <w:r>
+        <w:t xml:space="preserve"> Link:</w:t>
+      </w:r>
+      <w:r>
+        <w:t xml:space="preserve"> </w:t>
+      </w:r>
+      <w:hyperlink r:id="rId6" w:history="1">
+        <w:r>
+          <w:rPr>
+            <w:rStyle w:val="Hyperlink"/>
+          </w:rPr>
+          <w:t>https://github.com/Dean-Farrelly13245/Blazor-WASM-Project</w:t>
+        </w:r>
+      </w:hyperlink>
+      <w:r>
+        <w:t xml:space="preserve"> </w:t>
+      </w:r>
+    </w:p>
+    <w:p>
       <w:r>
         <w:pict w14:anchorId="6FA02658">
           <v:rect id="_x0000_i1025" style="width:0;height:1.5pt" o:hralign="center" o:hrstd="t" o:hr="t" fillcolor="#a0a0a0" stroked="f"/>
@@ -61,40 +111,53 @@
           <w:b/>
           <w:bCs/>
         </w:rPr>
-        <w:t>1. Introduction</w:t>
+        <w:t>Introduction</w:t>
       </w:r>
     </w:p>
     <w:p>
+      <w:pPr>
+        <w:rPr>
+          <w:b/>
+          <w:bCs/>
+        </w:rPr>
+      </w:pPr>
       <w:r>
-        <w:t>This project is a Blazor WebAssembly (WASM) application that retrieves movie data from the IMDb232 API (via RapidAPI) and displays it in a clean, interactive UI.</w:t>
+        <w:rPr>
+          <w:b/>
+          <w:bCs/>
+        </w:rPr>
+        <w:t>My project retrieves Movie data from an API called IMDb from Rapid APIs and displays it in multiple useful interactive ways.</w:t>
       </w:r>
     </w:p>
     <w:p>
+      <w:pPr>
+        <w:rPr>
+          <w:b/>
+          <w:bCs/>
+        </w:rPr>
+      </w:pPr>
       <w:r>
-        <w:t>The system supports browsing popular movies, viewing IMDb Top 250 rankings, filtering results by year/rating/sort order, searching for films, and opening detailed movie information in a popup modal.</w:t>
-      </w:r>
-    </w:p>
-    <w:p>
-      <w:r>
-        <w:t xml:space="preserve">The application was designed using </w:t>
+        <w:rPr>
+          <w:b/>
+          <w:bCs/>
+        </w:rPr>
+        <w:t xml:space="preserve">My website allows you to view the current 10 most popular movies, the IMDb Top 250 rankings movies which can be filtered by year, rating and order. Any movie can be clicked on which shows a popup with extra movie details. On a separate page you can search for any movie at all on the API by name </w:t>
       </w:r>
       <w:r>
         <w:rPr>
           <w:b/>
           <w:bCs/>
         </w:rPr>
-        <w:t>simple, beginner-friendly Blazor components</w:t>
-      </w:r>
-      <w:r>
-        <w:t xml:space="preserve"> and relies heavily on HTTP requests, JSON object mapping, and LINQ for filtering and sorting.</w:t>
+        <w:t>and click on it to see the details also.</w:t>
       </w:r>
     </w:p>
     <w:p>
-      <w:r>
-        <w:pict w14:anchorId="6DEBF1CE">
-          <v:rect id="_x0000_i1026" style="width:0;height:1.5pt" o:hralign="center" o:hrstd="t" o:hr="t" fillcolor="#a0a0a0" stroked="f"/>
-        </w:pict>
-      </w:r>
+      <w:pPr>
+        <w:rPr>
+          <w:b/>
+          <w:bCs/>
+        </w:rPr>
+      </w:pPr>
     </w:p>
     <w:p>
       <w:pPr>
@@ -108,889 +171,17 @@
           <w:b/>
           <w:bCs/>
         </w:rPr>
-        <w:t>2. Overview</w:t>
+        <w:t>The API</w:t>
       </w:r>
     </w:p>
     <w:p>
-      <w:r>
-        <w:t>The web app loads two primary datasets:</w:t>
-      </w:r>
-    </w:p>
-    <w:p>
-      <w:pPr>
-        <w:numPr>
-          <w:ilvl w:val="0"/>
-          <w:numId w:val="1"/>
-        </w:numPr>
-      </w:pPr>
-      <w:r>
+      <w:pPr>
         <w:rPr>
           <w:b/>
           <w:bCs/>
         </w:rPr>
-        <w:t>Most Popular Movies</w:t>
-      </w:r>
-      <w:r>
-        <w:br/>
-        <w:t>Displayed horizontally at the top of the home page.</w:t>
-      </w:r>
+      </w:pPr>
     </w:p>
-    <w:p>
-      <w:pPr>
-        <w:numPr>
-          <w:ilvl w:val="0"/>
-          <w:numId w:val="1"/>
-        </w:numPr>
-      </w:pPr>
-      <w:r>
-        <w:rPr>
-          <w:b/>
-          <w:bCs/>
-        </w:rPr>
-        <w:t>Top 250 Movies (Chart Rankings)</w:t>
-      </w:r>
-      <w:r>
-        <w:br/>
-        <w:t>Displayed in a responsive grid with filters and sort options.</w:t>
-      </w:r>
-    </w:p>
-    <w:p>
-      <w:r>
-        <w:t xml:space="preserve">Clicking any movie triggers a call to the API’s </w:t>
-      </w:r>
-      <w:r>
-        <w:rPr>
-          <w:b/>
-          <w:bCs/>
-        </w:rPr>
-        <w:t>extended details endpoint</w:t>
-      </w:r>
-      <w:r>
-        <w:t>, displaying runtime, director, writers, and poster image.</w:t>
-      </w:r>
-    </w:p>
-    <w:p>
-      <w:r>
-        <w:pict w14:anchorId="0FA86526">
-          <v:rect id="_x0000_i1027" style="width:0;height:1.5pt" o:hralign="center" o:hrstd="t" o:hr="t" fillcolor="#a0a0a0" stroked="f"/>
-        </w:pict>
-      </w:r>
-    </w:p>
-    <w:p>
-      <w:pPr>
-        <w:rPr>
-          <w:b/>
-          <w:bCs/>
-        </w:rPr>
-      </w:pPr>
-      <w:r>
-        <w:rPr>
-          <w:b/>
-          <w:bCs/>
-        </w:rPr>
-        <w:t>Key Features</w:t>
-      </w:r>
-    </w:p>
-    <w:p>
-      <w:pPr>
-        <w:numPr>
-          <w:ilvl w:val="0"/>
-          <w:numId w:val="2"/>
-        </w:numPr>
-      </w:pPr>
-      <w:r>
-        <w:t>Fetches data from an external API using HttpClient</w:t>
-      </w:r>
-    </w:p>
-    <w:p>
-      <w:pPr>
-        <w:numPr>
-          <w:ilvl w:val="0"/>
-          <w:numId w:val="2"/>
-        </w:numPr>
-      </w:pPr>
-      <w:r>
-        <w:t>Maps JSON to C# objects using System.Text.Json</w:t>
-      </w:r>
-    </w:p>
-    <w:p>
-      <w:pPr>
-        <w:numPr>
-          <w:ilvl w:val="0"/>
-          <w:numId w:val="2"/>
-        </w:numPr>
-      </w:pPr>
-      <w:r>
-        <w:t>LINQ filtering for:</w:t>
-      </w:r>
-    </w:p>
-    <w:p>
-      <w:pPr>
-        <w:numPr>
-          <w:ilvl w:val="1"/>
-          <w:numId w:val="2"/>
-        </w:numPr>
-      </w:pPr>
-      <w:r>
-        <w:t>Year ranges (2020s, 2010s, etc.)</w:t>
-      </w:r>
-    </w:p>
-    <w:p>
-      <w:pPr>
-        <w:numPr>
-          <w:ilvl w:val="1"/>
-          <w:numId w:val="2"/>
-        </w:numPr>
-      </w:pPr>
-      <w:r>
-        <w:t>IMDb rating thresholds</w:t>
-      </w:r>
-    </w:p>
-    <w:p>
-      <w:pPr>
-        <w:numPr>
-          <w:ilvl w:val="1"/>
-          <w:numId w:val="2"/>
-        </w:numPr>
-      </w:pPr>
-      <w:r>
-        <w:t>Sorting (rank or newest)</w:t>
-      </w:r>
-    </w:p>
-    <w:p>
-      <w:pPr>
-        <w:numPr>
-          <w:ilvl w:val="0"/>
-          <w:numId w:val="2"/>
-        </w:numPr>
-      </w:pPr>
-      <w:r>
-        <w:t>Movie details popup with extended information</w:t>
-      </w:r>
-    </w:p>
-    <w:p>
-      <w:pPr>
-        <w:numPr>
-          <w:ilvl w:val="0"/>
-          <w:numId w:val="2"/>
-        </w:numPr>
-      </w:pPr>
-      <w:r>
-        <w:lastRenderedPageBreak/>
-        <w:t>Separate Search page for free-text movie lookups</w:t>
-      </w:r>
-    </w:p>
-    <w:p>
-      <w:pPr>
-        <w:numPr>
-          <w:ilvl w:val="0"/>
-          <w:numId w:val="2"/>
-        </w:numPr>
-      </w:pPr>
-      <w:r>
-        <w:t>Fully deployed on GitHub Pages</w:t>
-      </w:r>
-    </w:p>
-    <w:p>
-      <w:r>
-        <w:pict w14:anchorId="4A3D1947">
-          <v:rect id="_x0000_i1028" style="width:0;height:1.5pt" o:hralign="center" o:hrstd="t" o:hr="t" fillcolor="#a0a0a0" stroked="f"/>
-        </w:pict>
-      </w:r>
-    </w:p>
-    <w:p>
-      <w:pPr>
-        <w:rPr>
-          <w:b/>
-          <w:bCs/>
-        </w:rPr>
-      </w:pPr>
-      <w:r>
-        <w:rPr>
-          <w:b/>
-          <w:bCs/>
-        </w:rPr>
-        <w:t>3. Screenshots</w:t>
-      </w:r>
-    </w:p>
-    <w:p>
-      <w:r>
-        <w:rPr>
-          <w:i/>
-          <w:iCs/>
-        </w:rPr>
-        <w:t>(Replace these placeholders with your actual screenshots in Word)</w:t>
-      </w:r>
-    </w:p>
-    <w:p>
-      <w:r>
-        <w:rPr>
-          <w:b/>
-          <w:bCs/>
-        </w:rPr>
-        <w:t>Home Page – Popular Movies Section</w:t>
-      </w:r>
-    </w:p>
-    <w:p>
-      <w:r>
-        <w:rPr>
-          <w:i/>
-          <w:iCs/>
-        </w:rPr>
-        <w:t>[Insert screenshot of Popular Movies]</w:t>
-      </w:r>
-    </w:p>
-    <w:p>
-      <w:r>
-        <w:rPr>
-          <w:b/>
-          <w:bCs/>
-        </w:rPr>
-        <w:t>Top Movie Charts Grid with Filters</w:t>
-      </w:r>
-    </w:p>
-    <w:p>
-      <w:r>
-        <w:rPr>
-          <w:i/>
-          <w:iCs/>
-        </w:rPr>
-        <w:t>[Insert screenshot of charts + filters]</w:t>
-      </w:r>
-    </w:p>
-    <w:p>
-      <w:r>
-        <w:rPr>
-          <w:b/>
-          <w:bCs/>
-        </w:rPr>
-        <w:t>Movie Details Popup</w:t>
-      </w:r>
-    </w:p>
-    <w:p>
-      <w:r>
-        <w:rPr>
-          <w:i/>
-          <w:iCs/>
-        </w:rPr>
-        <w:t>[Insert screenshot of popup modal]</w:t>
-      </w:r>
-    </w:p>
-    <w:p>
-      <w:r>
-        <w:rPr>
-          <w:b/>
-          <w:bCs/>
-        </w:rPr>
-        <w:t>Search Page</w:t>
-      </w:r>
-    </w:p>
-    <w:p>
-      <w:r>
-        <w:rPr>
-          <w:i/>
-          <w:iCs/>
-        </w:rPr>
-        <w:t>[Insert screenshot of Search page]</w:t>
-      </w:r>
-    </w:p>
-    <w:p>
-      <w:r>
-        <w:pict w14:anchorId="24FF94A8">
-          <v:rect id="_x0000_i1029" style="width:0;height:1.5pt" o:hralign="center" o:hrstd="t" o:hr="t" fillcolor="#a0a0a0" stroked="f"/>
-        </w:pict>
-      </w:r>
-    </w:p>
-    <w:p>
-      <w:pPr>
-        <w:rPr>
-          <w:b/>
-          <w:bCs/>
-        </w:rPr>
-      </w:pPr>
-      <w:r>
-        <w:rPr>
-          <w:b/>
-          <w:bCs/>
-        </w:rPr>
-        <w:t>4. URI of Deployed Application</w:t>
-      </w:r>
-    </w:p>
-    <w:p>
-      <w:r>
-        <w:t>The deployed version of the application is available at:</w:t>
-      </w:r>
-    </w:p>
-    <w:p>
-      <w:r>
-        <w:rPr>
-          <w:rFonts w:ascii="Segoe UI Emoji" w:hAnsi="Segoe UI Emoji" w:cs="Segoe UI Emoji"/>
-        </w:rPr>
-        <w:t>🔗</w:t>
-      </w:r>
-      <w:r>
-        <w:t xml:space="preserve"> </w:t>
-      </w:r>
-      <w:hyperlink r:id="rId5" w:tgtFrame="_new" w:history="1">
-        <w:r>
-          <w:rPr>
-            <w:rStyle w:val="Hyperlink"/>
-            <w:b/>
-            <w:bCs/>
-          </w:rPr>
-          <w:t>https://dean-farrelly13245.github.io/Blazor-WASM-Project/</w:t>
-        </w:r>
-      </w:hyperlink>
-    </w:p>
-    <w:p>
-      <w:r>
-        <w:t>This is a GitHub Pages hosting environment automatically updated via GitHub Actions.</w:t>
-      </w:r>
-    </w:p>
-    <w:p>
-      <w:r>
-        <w:pict w14:anchorId="7BF6BF07">
-          <v:rect id="_x0000_i1030" style="width:0;height:1.5pt" o:hralign="center" o:hrstd="t" o:hr="t" fillcolor="#a0a0a0" stroked="f"/>
-        </w:pict>
-      </w:r>
-    </w:p>
-    <w:p>
-      <w:pPr>
-        <w:rPr>
-          <w:b/>
-          <w:bCs/>
-        </w:rPr>
-      </w:pPr>
-      <w:r>
-        <w:rPr>
-          <w:b/>
-          <w:bCs/>
-        </w:rPr>
-        <w:t>5. GitHub Repository</w:t>
-      </w:r>
-    </w:p>
-    <w:p>
-      <w:r>
-        <w:t>Full source code (Blazor app + Playwright tests + GitHub Actions pipeline):</w:t>
-      </w:r>
-    </w:p>
-    <w:p>
-      <w:r>
-        <w:rPr>
-          <w:rFonts w:ascii="Segoe UI Emoji" w:hAnsi="Segoe UI Emoji" w:cs="Segoe UI Emoji"/>
-        </w:rPr>
-        <w:t>🔗</w:t>
-      </w:r>
-      <w:r>
-        <w:t xml:space="preserve"> </w:t>
-      </w:r>
-      <w:hyperlink r:id="rId6" w:tgtFrame="_new" w:history="1">
-        <w:r>
-          <w:rPr>
-            <w:rStyle w:val="Hyperlink"/>
-            <w:b/>
-            <w:bCs/>
-          </w:rPr>
-          <w:t>https://github.com/Dean-Farrelly13245/Blazor-WASM-Project</w:t>
-        </w:r>
-      </w:hyperlink>
-    </w:p>
-    <w:p>
-      <w:r>
-        <w:pict w14:anchorId="440B731E">
-          <v:rect id="_x0000_i1031" style="width:0;height:1.5pt" o:hralign="center" o:hrstd="t" o:hr="t" fillcolor="#a0a0a0" stroked="f"/>
-        </w:pict>
-      </w:r>
-    </w:p>
-    <w:p>
-      <w:pPr>
-        <w:rPr>
-          <w:b/>
-          <w:bCs/>
-        </w:rPr>
-      </w:pPr>
-      <w:r>
-        <w:rPr>
-          <w:b/>
-          <w:bCs/>
-        </w:rPr>
-        <w:t>6. Tests Performed (Playwright)</w:t>
-      </w:r>
-    </w:p>
-    <w:p>
-      <w:r>
-        <w:t>The project includes four automated Playwright UI tests written in C#, executed in CI via GitHub Actions.</w:t>
-      </w:r>
-    </w:p>
-    <w:p>
-      <w:pPr>
-        <w:rPr>
-          <w:b/>
-          <w:bCs/>
-        </w:rPr>
-      </w:pPr>
-      <w:r>
-        <w:rPr>
-          <w:rFonts w:ascii="Segoe UI Symbol" w:hAnsi="Segoe UI Symbol" w:cs="Segoe UI Symbol"/>
-          <w:b/>
-          <w:bCs/>
-        </w:rPr>
-        <w:t>✔</w:t>
-      </w:r>
-      <w:r>
-        <w:rPr>
-          <w:b/>
-          <w:bCs/>
-        </w:rPr>
-        <w:t xml:space="preserve"> Test 1 — Homepage Loads</w:t>
-      </w:r>
-    </w:p>
-    <w:p>
-      <w:r>
-        <w:t>Checks that “Popular Movies” text appears when the app loads.</w:t>
-      </w:r>
-    </w:p>
-    <w:p>
-      <w:pPr>
-        <w:rPr>
-          <w:b/>
-          <w:bCs/>
-        </w:rPr>
-      </w:pPr>
-      <w:r>
-        <w:rPr>
-          <w:rFonts w:ascii="Segoe UI Symbol" w:hAnsi="Segoe UI Symbol" w:cs="Segoe UI Symbol"/>
-          <w:b/>
-          <w:bCs/>
-        </w:rPr>
-        <w:lastRenderedPageBreak/>
-        <w:t>✔</w:t>
-      </w:r>
-      <w:r>
-        <w:rPr>
-          <w:b/>
-          <w:bCs/>
-        </w:rPr>
-        <w:t xml:space="preserve"> Test 2 — Filters Update Output</w:t>
-      </w:r>
-    </w:p>
-    <w:p>
-      <w:r>
-        <w:t xml:space="preserve">Selecting year “2010s” and clicking </w:t>
-      </w:r>
-      <w:r>
-        <w:rPr>
-          <w:i/>
-          <w:iCs/>
-        </w:rPr>
-        <w:t>Apply Filters</w:t>
-      </w:r>
-      <w:r>
-        <w:t xml:space="preserve"> updates the on-screen filter summary.</w:t>
-      </w:r>
-    </w:p>
-    <w:p>
-      <w:pPr>
-        <w:rPr>
-          <w:b/>
-          <w:bCs/>
-        </w:rPr>
-      </w:pPr>
-      <w:r>
-        <w:rPr>
-          <w:rFonts w:ascii="Segoe UI Symbol" w:hAnsi="Segoe UI Symbol" w:cs="Segoe UI Symbol"/>
-          <w:b/>
-          <w:bCs/>
-        </w:rPr>
-        <w:t>✔</w:t>
-      </w:r>
-      <w:r>
-        <w:rPr>
-          <w:b/>
-          <w:bCs/>
-        </w:rPr>
-        <w:t xml:space="preserve"> Test 3 — Rating Filter Reduces Results</w:t>
-      </w:r>
-    </w:p>
-    <w:p>
-      <w:r>
-        <w:t>Applying a minimum rating of 9.0 reduces (or keeps the same) the number of titles displayed.</w:t>
-      </w:r>
-    </w:p>
-    <w:p>
-      <w:pPr>
-        <w:rPr>
-          <w:b/>
-          <w:bCs/>
-        </w:rPr>
-      </w:pPr>
-      <w:r>
-        <w:rPr>
-          <w:rFonts w:ascii="Segoe UI Symbol" w:hAnsi="Segoe UI Symbol" w:cs="Segoe UI Symbol"/>
-          <w:b/>
-          <w:bCs/>
-        </w:rPr>
-        <w:t>✔</w:t>
-      </w:r>
-      <w:r>
-        <w:rPr>
-          <w:b/>
-          <w:bCs/>
-        </w:rPr>
-        <w:t xml:space="preserve"> Test 4 — Movie Card Click Does Not Break Page</w:t>
-      </w:r>
-    </w:p>
-    <w:p>
-      <w:r>
-        <w:t>Ensures clicking a movie card keeps the UI responsive and functional.</w:t>
-      </w:r>
-    </w:p>
-    <w:p>
-      <w:r>
-        <w:t>These tests confirm UI stability, core functionality, and pipeline correctness.</w:t>
-      </w:r>
-    </w:p>
-    <w:p>
-      <w:r>
-        <w:pict w14:anchorId="064C1E3E">
-          <v:rect id="_x0000_i1032" style="width:0;height:1.5pt" o:hralign="center" o:hrstd="t" o:hr="t" fillcolor="#a0a0a0" stroked="f"/>
-        </w:pict>
-      </w:r>
-    </w:p>
-    <w:p>
-      <w:pPr>
-        <w:rPr>
-          <w:b/>
-          <w:bCs/>
-        </w:rPr>
-      </w:pPr>
-      <w:r>
-        <w:rPr>
-          <w:b/>
-          <w:bCs/>
-        </w:rPr>
-        <w:t>7. Code Quality &amp; Metrics</w:t>
-      </w:r>
-    </w:p>
-    <w:p>
-      <w:pPr>
-        <w:rPr>
-          <w:b/>
-          <w:bCs/>
-        </w:rPr>
-      </w:pPr>
-      <w:r>
-        <w:rPr>
-          <w:b/>
-          <w:bCs/>
-        </w:rPr>
-        <w:t>Coding Standards</w:t>
-      </w:r>
-    </w:p>
-    <w:p>
-      <w:pPr>
-        <w:numPr>
-          <w:ilvl w:val="0"/>
-          <w:numId w:val="3"/>
-        </w:numPr>
-      </w:pPr>
-      <w:r>
-        <w:t>Clean C# code using consistent naming</w:t>
-      </w:r>
-    </w:p>
-    <w:p>
-      <w:pPr>
-        <w:numPr>
-          <w:ilvl w:val="0"/>
-          <w:numId w:val="3"/>
-        </w:numPr>
-      </w:pPr>
-      <w:r>
-        <w:t>Methods separated logically (API calls, filtering, details loading)</w:t>
-      </w:r>
-    </w:p>
-    <w:p>
-      <w:pPr>
-        <w:numPr>
-          <w:ilvl w:val="0"/>
-          <w:numId w:val="3"/>
-        </w:numPr>
-      </w:pPr>
-      <w:r>
-        <w:t>LINQ used for readability and maintainability</w:t>
-      </w:r>
-    </w:p>
-    <w:p>
-      <w:pPr>
-        <w:numPr>
-          <w:ilvl w:val="0"/>
-          <w:numId w:val="3"/>
-        </w:numPr>
-      </w:pPr>
-      <w:r>
-        <w:t>JSON deserialization with strongly-typed classes</w:t>
-      </w:r>
-    </w:p>
-    <w:p>
-      <w:pPr>
-        <w:rPr>
-          <w:b/>
-          <w:bCs/>
-        </w:rPr>
-      </w:pPr>
-      <w:r>
-        <w:rPr>
-          <w:b/>
-          <w:bCs/>
-        </w:rPr>
-        <w:t>Pipeline</w:t>
-      </w:r>
-    </w:p>
-    <w:p>
-      <w:pPr>
-        <w:numPr>
-          <w:ilvl w:val="0"/>
-          <w:numId w:val="4"/>
-        </w:numPr>
-      </w:pPr>
-      <w:r>
-        <w:t>GitHub Actions workflow runs:</w:t>
-      </w:r>
-    </w:p>
-    <w:p>
-      <w:pPr>
-        <w:numPr>
-          <w:ilvl w:val="1"/>
-          <w:numId w:val="4"/>
-        </w:numPr>
-      </w:pPr>
-      <w:r>
-        <w:t>dotnet build</w:t>
-      </w:r>
-    </w:p>
-    <w:p>
-      <w:pPr>
-        <w:numPr>
-          <w:ilvl w:val="1"/>
-          <w:numId w:val="4"/>
-        </w:numPr>
-      </w:pPr>
-      <w:r>
-        <w:t>dotnet test</w:t>
-      </w:r>
-    </w:p>
-    <w:p>
-      <w:pPr>
-        <w:numPr>
-          <w:ilvl w:val="0"/>
-          <w:numId w:val="4"/>
-        </w:numPr>
-      </w:pPr>
-      <w:r>
-        <w:t>Playwright browser dependencies installed within the workflow</w:t>
-      </w:r>
-    </w:p>
-    <w:p>
-      <w:pPr>
-        <w:rPr>
-          <w:b/>
-          <w:bCs/>
-        </w:rPr>
-      </w:pPr>
-      <w:r>
-        <w:rPr>
-          <w:b/>
-          <w:bCs/>
-        </w:rPr>
-        <w:t>Maintainability</w:t>
-      </w:r>
-    </w:p>
-    <w:p>
-      <w:pPr>
-        <w:numPr>
-          <w:ilvl w:val="0"/>
-          <w:numId w:val="5"/>
-        </w:numPr>
-      </w:pPr>
-      <w:r>
-        <w:t>Clear component structure (Home, Search)</w:t>
-      </w:r>
-    </w:p>
-    <w:p>
-      <w:pPr>
-        <w:numPr>
-          <w:ilvl w:val="0"/>
-          <w:numId w:val="5"/>
-        </w:numPr>
-      </w:pPr>
-      <w:r>
-        <w:t>Reusable models (MovieItem, MovieDetails)</w:t>
-      </w:r>
-    </w:p>
-    <w:p>
-      <w:pPr>
-        <w:numPr>
-          <w:ilvl w:val="0"/>
-          <w:numId w:val="5"/>
-        </w:numPr>
-      </w:pPr>
-      <w:r>
-        <w:t>Simple, readable UI styling using inline CSS for beginner clarity</w:t>
-      </w:r>
-    </w:p>
-    <w:p>
-      <w:pPr>
-        <w:rPr>
-          <w:b/>
-          <w:bCs/>
-        </w:rPr>
-      </w:pPr>
-      <w:r>
-        <w:rPr>
-          <w:b/>
-          <w:bCs/>
-        </w:rPr>
-        <w:t>Error Handling</w:t>
-      </w:r>
-    </w:p>
-    <w:p>
-      <w:pPr>
-        <w:numPr>
-          <w:ilvl w:val="0"/>
-          <w:numId w:val="6"/>
-        </w:numPr>
-      </w:pPr>
-      <w:r>
-        <w:t>Try/catch around API calls</w:t>
-      </w:r>
-    </w:p>
-    <w:p>
-      <w:pPr>
-        <w:numPr>
-          <w:ilvl w:val="0"/>
-          <w:numId w:val="6"/>
-        </w:numPr>
-      </w:pPr>
-      <w:r>
-        <w:t>Graceful UI fallbacks when data is missing</w:t>
-      </w:r>
-    </w:p>
-    <w:p>
-      <w:pPr>
-        <w:numPr>
-          <w:ilvl w:val="0"/>
-          <w:numId w:val="6"/>
-        </w:numPr>
-      </w:pPr>
-      <w:r>
-        <w:t>User-friendly loading and error messages</w:t>
-      </w:r>
-    </w:p>
-    <w:p>
-      <w:r>
-        <w:lastRenderedPageBreak/>
-        <w:pict w14:anchorId="3130E9EB">
-          <v:rect id="_x0000_i1033" style="width:0;height:1.5pt" o:hralign="center" o:hrstd="t" o:hr="t" fillcolor="#a0a0a0" stroked="f"/>
-        </w:pict>
-      </w:r>
-    </w:p>
-    <w:p>
-      <w:pPr>
-        <w:rPr>
-          <w:b/>
-          <w:bCs/>
-        </w:rPr>
-      </w:pPr>
-      <w:r>
-        <w:rPr>
-          <w:b/>
-          <w:bCs/>
-        </w:rPr>
-        <w:t>8. Conclusion</w:t>
-      </w:r>
-    </w:p>
-    <w:p>
-      <w:r>
-        <w:t>This project demonstrates the ability to build a modern Blazor WebAssembly application that integrates external APIs, uses LINQ for data transformation, and implements automated UI testing through Playwright and GitHub Actions.</w:t>
-      </w:r>
-    </w:p>
-    <w:p>
-      <w:r>
-        <w:t>The application successfully meets the CA3 requirements:</w:t>
-      </w:r>
-    </w:p>
-    <w:p>
-      <w:pPr>
-        <w:numPr>
-          <w:ilvl w:val="0"/>
-          <w:numId w:val="7"/>
-        </w:numPr>
-      </w:pPr>
-      <w:r>
-        <w:t>API integration</w:t>
-      </w:r>
-    </w:p>
-    <w:p>
-      <w:pPr>
-        <w:numPr>
-          <w:ilvl w:val="0"/>
-          <w:numId w:val="7"/>
-        </w:numPr>
-      </w:pPr>
-      <w:r>
-        <w:t>Data display</w:t>
-      </w:r>
-    </w:p>
-    <w:p>
-      <w:pPr>
-        <w:numPr>
-          <w:ilvl w:val="0"/>
-          <w:numId w:val="7"/>
-        </w:numPr>
-      </w:pPr>
-      <w:r>
-        <w:t>UI interaction</w:t>
-      </w:r>
-    </w:p>
-    <w:p>
-      <w:pPr>
-        <w:numPr>
-          <w:ilvl w:val="0"/>
-          <w:numId w:val="7"/>
-        </w:numPr>
-      </w:pPr>
-      <w:r>
-        <w:t>Automated testing</w:t>
-      </w:r>
-    </w:p>
-    <w:p>
-      <w:pPr>
-        <w:numPr>
-          <w:ilvl w:val="0"/>
-          <w:numId w:val="7"/>
-        </w:numPr>
-      </w:pPr>
-      <w:r>
-        <w:t>Clean, well-structured codebase</w:t>
-      </w:r>
-    </w:p>
-    <w:p>
-      <w:pPr>
-        <w:numPr>
-          <w:ilvl w:val="0"/>
-          <w:numId w:val="7"/>
-        </w:numPr>
-      </w:pPr>
-      <w:r>
-        <w:t>Deployment to GitHub Pages</w:t>
-      </w:r>
-    </w:p>
-    <w:p>
-      <w:r>
-        <w:t>The system could be further improved with pagination, genre filters, caching, and more detailed UI styling.</w:t>
-      </w:r>
-    </w:p>
-    <w:p/>
     <w:sectPr>
       <w:pgSz w:w="11906" w:h="16838"/>
       <w:pgMar w:top="1440" w:right="1440" w:bottom="1440" w:left="1440" w:header="708" w:footer="708" w:gutter="0"/>

</xml_diff>